<commit_message>
Primero ejercicios y guía web
</commit_message>
<xml_diff>
--- a/FTCOES-264 Pacto Pedagógico Front end 1.docx
+++ b/FTCOES-264 Pacto Pedagógico Front end 1.docx
@@ -484,7 +484,7 @@
                 <w:rFonts w:ascii="Arial" w:hAnsi="Arial" w:cs="Arial"/>
                 <w:b/>
               </w:rPr>
-              <w:t>Gestión De Base de Datos</w:t>
+              <w:t>Programación web I</w:t>
             </w:r>
           </w:p>
         </w:tc>
@@ -574,7 +574,14 @@
                 <w:rFonts w:ascii="Arial" w:hAnsi="Arial" w:cs="Arial"/>
                 <w:b/>
               </w:rPr>
-              <w:t>7:30 – 10:30</w:t>
+              <w:t>10:30</w:t>
+            </w:r>
+            <w:r>
+              <w:rPr>
+                <w:rFonts w:ascii="Arial" w:hAnsi="Arial" w:cs="Arial"/>
+                <w:b/>
+              </w:rPr>
+              <w:t xml:space="preserve"> – 13:30</w:t>
             </w:r>
           </w:p>
         </w:tc>
@@ -1862,8 +1869,8 @@
       </w:tblPr>
       <w:tblGrid>
         <w:gridCol w:w="2070"/>
-        <w:gridCol w:w="3918"/>
-        <w:gridCol w:w="3918"/>
+        <w:gridCol w:w="3921"/>
+        <w:gridCol w:w="3915"/>
       </w:tblGrid>
       <w:tr>
         <w:trPr>
@@ -2011,6 +2018,7 @@
               <w:rPr>
                 <w:rFonts w:ascii="Arial" w:eastAsia="Arial" w:hAnsi="Arial" w:cs="Arial"/>
                 <w:color w:val="000000" w:themeColor="text1"/>
+                <w:lang w:val="es-CO"/>
               </w:rPr>
             </w:pPr>
             <w:r>
@@ -2025,18 +2033,25 @@
               <w:rPr>
                 <w:rFonts w:ascii="Arial" w:eastAsia="Arial" w:hAnsi="Arial" w:cs="Arial"/>
                 <w:color w:val="000000" w:themeColor="text1"/>
-                <w:highlight w:val="yellow"/>
                 <w:lang w:val="es-CO"/>
               </w:rPr>
-              <w:t>[nombre del curso en Platzi].</w:t>
+              <w:t>https://platzi.com/cursos/prompt-engineering/</w:t>
             </w:r>
+          </w:p>
+          <w:p>
+            <w:pPr>
+              <w:rPr>
+                <w:rFonts w:ascii="Arial" w:eastAsia="Arial" w:hAnsi="Arial" w:cs="Arial"/>
+                <w:color w:val="000000" w:themeColor="text1"/>
+              </w:rPr>
+            </w:pPr>
             <w:r>
               <w:rPr>
                 <w:rFonts w:ascii="Arial" w:eastAsia="Arial" w:hAnsi="Arial" w:cs="Arial"/>
                 <w:color w:val="000000" w:themeColor="text1"/>
                 <w:lang w:val="es-CO"/>
               </w:rPr>
-              <w:t xml:space="preserve"> </w:t>
+              <w:t>https://platzi.com/cursos/javascript-fundamentos/</w:t>
             </w:r>
           </w:p>
           <w:p>
@@ -2170,7 +2185,7 @@
                 <w:color w:val="000000" w:themeColor="text1"/>
                 <w:lang w:val="es-CO"/>
               </w:rPr>
-              <w:t xml:space="preserve">La participación en esta plataforma hace parte integral del proceso formativo; se espera que, durante el semestre, el estudiante desarrolle un mínimo de 30 horas en la plataforma. El docente realizará seguimiento continuo al avance de esta estrategia. Los resultados obtenidos </w:t>
+              <w:t xml:space="preserve">La participación en esta plataforma hace parte integral del proceso formativo; se espera que, durante el semestre, el estudiante desarrolle un mínimo de 30 horas en la plataforma. </w:t>
             </w:r>
             <w:r>
               <w:rPr>
@@ -2179,7 +2194,7 @@
                 <w:lang w:val="es-CO"/>
               </w:rPr>
               <w:lastRenderedPageBreak/>
-              <w:t>corresponderán al 50 % de la nota de desempeño del tercer momento evaluativo, con fecha límite de evaluación en la Semana 17 del periodo académico.</w:t>
+              <w:t>El docente realizará seguimiento continuo al avance de esta estrategia. Los resultados obtenidos corresponderán al 50 % de la nota de desempeño del tercer momento evaluativo, con fecha límite de evaluación en la Semana 17 del periodo académico.</w:t>
             </w:r>
           </w:p>
           <w:p>
@@ -2279,19 +2294,9 @@
               <w:rPr>
                 <w:rFonts w:eastAsia="Arial" w:cs="Arial"/>
                 <w:color w:val="000000" w:themeColor="text1"/>
-                <w:highlight w:val="yellow"/>
                 <w:lang w:val="es-CO"/>
               </w:rPr>
-              <w:t>Bases de datos SQL</w:t>
-            </w:r>
-            <w:r>
-              <w:rPr>
-                <w:rFonts w:ascii="Arial" w:eastAsia="Arial" w:hAnsi="Arial" w:cs="Arial"/>
-                <w:color w:val="000000" w:themeColor="text1"/>
-                <w:highlight w:val="yellow"/>
-                <w:lang w:val="es-CO"/>
-              </w:rPr>
-              <w:t>.</w:t>
+              <w:t xml:space="preserve">[]. </w:t>
             </w:r>
             <w:r>
               <w:rPr>
@@ -2299,7 +2304,7 @@
                 <w:color w:val="000000" w:themeColor="text1"/>
                 <w:lang w:val="es-CO"/>
               </w:rPr>
-              <w:t xml:space="preserve"> Este componente será evaluado y </w:t>
+              <w:t xml:space="preserve">Este componente será evaluado y </w:t>
             </w:r>
           </w:p>
           <w:p>
@@ -2385,14 +2390,6 @@
                 <w:lang w:val="es-CO"/>
               </w:rPr>
             </w:pPr>
-            <w:r>
-              <w:rPr>
-                <w:rFonts w:ascii="Arial" w:eastAsia="Arial" w:hAnsi="Arial" w:cs="Arial"/>
-                <w:color w:val="000000" w:themeColor="text1"/>
-                <w:lang w:val="es-CO"/>
-              </w:rPr>
-              <w:t>x</w:t>
-            </w:r>
           </w:p>
         </w:tc>
       </w:tr>
@@ -2480,7 +2477,6 @@
           <w:sz w:val="22"/>
           <w:szCs w:val="22"/>
         </w:rPr>
-        <w:lastRenderedPageBreak/>
         <w:t>CONSIDERACIONES ADICIONALES</w:t>
       </w:r>
     </w:p>
@@ -2599,7 +2595,16 @@
           <w:sz w:val="22"/>
           <w:szCs w:val="22"/>
         </w:rPr>
-        <w:t>9:00 am</w:t>
+        <w:t>12</w:t>
+      </w:r>
+      <w:r>
+        <w:rPr>
+          <w:rFonts w:ascii="Arial" w:hAnsi="Arial" w:cs="Arial"/>
+          <w:bCs/>
+          <w:sz w:val="22"/>
+          <w:szCs w:val="22"/>
+        </w:rPr>
+        <w:t>:00 m</w:t>
       </w:r>
     </w:p>
     <w:p>
@@ -2730,6 +2735,24 @@
           <w:szCs w:val="22"/>
         </w:rPr>
       </w:pPr>
+    </w:p>
+    <w:p>
+      <w:pPr>
+        <w:pBdr>
+          <w:top w:val="single" w:sz="4" w:space="1" w:color="auto"/>
+          <w:left w:val="single" w:sz="4" w:space="0" w:color="auto"/>
+          <w:bottom w:val="single" w:sz="4" w:space="1" w:color="auto"/>
+          <w:right w:val="single" w:sz="4" w:space="4" w:color="auto"/>
+        </w:pBdr>
+        <w:spacing w:line="276" w:lineRule="auto"/>
+        <w:jc w:val="both"/>
+        <w:rPr>
+          <w:rFonts w:ascii="Arial" w:hAnsi="Arial" w:cs="Arial"/>
+          <w:bCs/>
+          <w:sz w:val="22"/>
+          <w:szCs w:val="22"/>
+        </w:rPr>
+      </w:pPr>
       <w:proofErr w:type="gramStart"/>
       <w:r>
         <w:rPr>
@@ -2777,7 +2800,7 @@
             <w:sz w:val="22"/>
             <w:szCs w:val="22"/>
           </w:rPr>
-          <w:t>https://forms.office.com/r/XnVT3E90dn?origin=lprLink</w:t>
+          <w:t>https://forms.office.com/r/9tSacbkRRx?origin=lprLink</w:t>
         </w:r>
       </w:hyperlink>
     </w:p>
@@ -2837,6 +2860,110 @@
         <w:spacing w:line="276" w:lineRule="auto"/>
         <w:jc w:val="both"/>
         <w:rPr>
+          <w:rStyle w:val="Hipervnculo"/>
+          <w:rFonts w:ascii="Arial" w:hAnsi="Arial" w:cs="Arial"/>
+          <w:bCs/>
+          <w:sz w:val="22"/>
+          <w:szCs w:val="22"/>
+        </w:rPr>
+      </w:pPr>
+      <w:r>
+        <w:rPr>
+          <w:rStyle w:val="Hipervnculo"/>
+          <w:rFonts w:ascii="Arial" w:hAnsi="Arial" w:cs="Arial"/>
+          <w:bCs/>
+          <w:sz w:val="22"/>
+          <w:szCs w:val="22"/>
+        </w:rPr>
+        <w:t>https://github.com/ProSachi/Bello-S1--Programaci-n-web-I-509</w:t>
+      </w:r>
+    </w:p>
+    <w:p>
+      <w:pPr>
+        <w:pBdr>
+          <w:top w:val="single" w:sz="4" w:space="1" w:color="auto"/>
+          <w:left w:val="single" w:sz="4" w:space="0" w:color="auto"/>
+          <w:bottom w:val="single" w:sz="4" w:space="1" w:color="auto"/>
+          <w:right w:val="single" w:sz="4" w:space="4" w:color="auto"/>
+        </w:pBdr>
+        <w:spacing w:line="276" w:lineRule="auto"/>
+        <w:jc w:val="both"/>
+        <w:rPr>
+          <w:rFonts w:ascii="Arial" w:hAnsi="Arial" w:cs="Arial"/>
+          <w:bCs/>
+          <w:sz w:val="22"/>
+          <w:szCs w:val="22"/>
+        </w:rPr>
+      </w:pPr>
+    </w:p>
+    <w:p>
+      <w:pPr>
+        <w:pBdr>
+          <w:top w:val="single" w:sz="4" w:space="1" w:color="auto"/>
+          <w:left w:val="single" w:sz="4" w:space="0" w:color="auto"/>
+          <w:bottom w:val="single" w:sz="4" w:space="1" w:color="auto"/>
+          <w:right w:val="single" w:sz="4" w:space="4" w:color="auto"/>
+        </w:pBdr>
+        <w:spacing w:line="276" w:lineRule="auto"/>
+        <w:jc w:val="both"/>
+        <w:rPr>
+          <w:rFonts w:ascii="Arial" w:hAnsi="Arial" w:cs="Arial"/>
+          <w:bCs/>
+          <w:sz w:val="22"/>
+          <w:szCs w:val="22"/>
+        </w:rPr>
+      </w:pPr>
+      <w:r>
+        <w:rPr>
+          <w:rFonts w:ascii="Arial" w:hAnsi="Arial" w:cs="Arial"/>
+          <w:bCs/>
+          <w:sz w:val="22"/>
+          <w:szCs w:val="22"/>
+        </w:rPr>
+        <w:t>Se socializa la información de platzi y se informa que será recolectado el certificado en la semana 6.</w:t>
+      </w:r>
+    </w:p>
+    <w:p>
+      <w:pPr>
+        <w:pBdr>
+          <w:top w:val="single" w:sz="4" w:space="1" w:color="auto"/>
+          <w:left w:val="single" w:sz="4" w:space="0" w:color="auto"/>
+          <w:bottom w:val="single" w:sz="4" w:space="1" w:color="auto"/>
+          <w:right w:val="single" w:sz="4" w:space="4" w:color="auto"/>
+        </w:pBdr>
+        <w:spacing w:line="276" w:lineRule="auto"/>
+        <w:jc w:val="both"/>
+        <w:rPr>
+          <w:rStyle w:val="Hipervnculo"/>
+          <w:rFonts w:ascii="Arial" w:hAnsi="Arial" w:cs="Arial"/>
+          <w:bCs/>
+          <w:sz w:val="22"/>
+          <w:szCs w:val="22"/>
+        </w:rPr>
+      </w:pPr>
+      <w:r>
+        <w:rPr>
+          <w:rStyle w:val="Hipervnculo"/>
+          <w:rFonts w:ascii="Arial" w:hAnsi="Arial" w:cs="Arial"/>
+          <w:bCs/>
+          <w:sz w:val="22"/>
+          <w:szCs w:val="22"/>
+        </w:rPr>
+        <w:t>https://platzi.com/cursos/prompt-engineering/</w:t>
+      </w:r>
+    </w:p>
+    <w:p>
+      <w:pPr>
+        <w:pBdr>
+          <w:top w:val="single" w:sz="4" w:space="1" w:color="auto"/>
+          <w:left w:val="single" w:sz="4" w:space="0" w:color="auto"/>
+          <w:bottom w:val="single" w:sz="4" w:space="1" w:color="auto"/>
+          <w:right w:val="single" w:sz="4" w:space="4" w:color="auto"/>
+        </w:pBdr>
+        <w:spacing w:line="276" w:lineRule="auto"/>
+        <w:jc w:val="both"/>
+        <w:rPr>
+          <w:rStyle w:val="Hipervnculo"/>
           <w:rFonts w:ascii="Arial" w:hAnsi="Arial" w:cs="Arial"/>
           <w:bCs/>
           <w:sz w:val="22"/>
@@ -2852,7 +2979,7 @@
             <w:sz w:val="22"/>
             <w:szCs w:val="22"/>
           </w:rPr>
-          <w:t>https://github.com/ProSachi/Bello-S1--Lunes-730-Gesti-n-Base-de-Datos-508.git</w:t>
+          <w:t>https://platzi.com/cursos/javascript</w:t>
         </w:r>
       </w:hyperlink>
     </w:p>
@@ -2867,10 +2994,7 @@
         <w:spacing w:line="276" w:lineRule="auto"/>
         <w:jc w:val="both"/>
         <w:rPr>
-          <w:rFonts w:ascii="Arial" w:hAnsi="Arial" w:cs="Arial"/>
-          <w:bCs/>
-          <w:sz w:val="22"/>
-          <w:szCs w:val="22"/>
+          <w:rStyle w:val="Hipervnculo"/>
         </w:rPr>
       </w:pPr>
     </w:p>
@@ -2886,7 +3010,6 @@
         <w:jc w:val="both"/>
         <w:rPr>
           <w:rFonts w:ascii="Arial" w:hAnsi="Arial" w:cs="Arial"/>
-          <w:bCs/>
           <w:sz w:val="22"/>
           <w:szCs w:val="22"/>
         </w:rPr>
@@ -2894,11 +3017,28 @@
       <w:r>
         <w:rPr>
           <w:rFonts w:ascii="Arial" w:hAnsi="Arial" w:cs="Arial"/>
-          <w:bCs/>
-          <w:sz w:val="22"/>
-          <w:szCs w:val="22"/>
-        </w:rPr>
-        <w:t>Se socializa la información de platzi y se informa que será recolectado el certificado en la semana 6.</w:t>
+          <w:sz w:val="22"/>
+          <w:szCs w:val="22"/>
+        </w:rPr>
+        <w:t xml:space="preserve">Se socializa la plataforma de </w:t>
+      </w:r>
+      <w:proofErr w:type="spellStart"/>
+      <w:r>
+        <w:rPr>
+          <w:rFonts w:ascii="Arial" w:hAnsi="Arial" w:cs="Arial"/>
+          <w:sz w:val="22"/>
+          <w:szCs w:val="22"/>
+        </w:rPr>
+        <w:t>slang</w:t>
+      </w:r>
+      <w:proofErr w:type="spellEnd"/>
+      <w:r>
+        <w:rPr>
+          <w:rFonts w:ascii="Arial" w:hAnsi="Arial" w:cs="Arial"/>
+          <w:sz w:val="22"/>
+          <w:szCs w:val="22"/>
+        </w:rPr>
+        <w:t>, indicando que se deben realizar al menos 30 horas durante el submódulo.</w:t>
       </w:r>
     </w:p>
     <w:p>
@@ -2913,105 +3053,11 @@
         <w:jc w:val="both"/>
         <w:rPr>
           <w:rFonts w:ascii="Arial" w:hAnsi="Arial" w:cs="Arial"/>
-          <w:b/>
-          <w:bCs/>
           <w:sz w:val="22"/>
           <w:szCs w:val="22"/>
         </w:rPr>
       </w:pPr>
       <w:hyperlink r:id="rId16" w:history="1">
-        <w:r>
-          <w:rPr>
-            <w:rStyle w:val="Hipervnculo"/>
-            <w:rFonts w:ascii="Arial" w:hAnsi="Arial" w:cs="Arial"/>
-            <w:b/>
-            <w:bCs/>
-            <w:sz w:val="22"/>
-            <w:szCs w:val="22"/>
-          </w:rPr>
-          <w:t>https://platzi.com/ruta/datos-sql/</w:t>
-        </w:r>
-      </w:hyperlink>
-    </w:p>
-    <w:p>
-      <w:pPr>
-        <w:pBdr>
-          <w:top w:val="single" w:sz="4" w:space="1" w:color="auto"/>
-          <w:left w:val="single" w:sz="4" w:space="0" w:color="auto"/>
-          <w:bottom w:val="single" w:sz="4" w:space="1" w:color="auto"/>
-          <w:right w:val="single" w:sz="4" w:space="4" w:color="auto"/>
-        </w:pBdr>
-        <w:spacing w:line="276" w:lineRule="auto"/>
-        <w:jc w:val="both"/>
-        <w:rPr>
-          <w:rFonts w:ascii="Arial" w:hAnsi="Arial" w:cs="Arial"/>
-          <w:b/>
-          <w:bCs/>
-          <w:sz w:val="22"/>
-          <w:szCs w:val="22"/>
-        </w:rPr>
-      </w:pPr>
-    </w:p>
-    <w:p>
-      <w:pPr>
-        <w:pBdr>
-          <w:top w:val="single" w:sz="4" w:space="1" w:color="auto"/>
-          <w:left w:val="single" w:sz="4" w:space="0" w:color="auto"/>
-          <w:bottom w:val="single" w:sz="4" w:space="1" w:color="auto"/>
-          <w:right w:val="single" w:sz="4" w:space="4" w:color="auto"/>
-        </w:pBdr>
-        <w:spacing w:line="276" w:lineRule="auto"/>
-        <w:jc w:val="both"/>
-        <w:rPr>
-          <w:rFonts w:ascii="Arial" w:hAnsi="Arial" w:cs="Arial"/>
-          <w:sz w:val="22"/>
-          <w:szCs w:val="22"/>
-        </w:rPr>
-      </w:pPr>
-      <w:r>
-        <w:rPr>
-          <w:rFonts w:ascii="Arial" w:hAnsi="Arial" w:cs="Arial"/>
-          <w:sz w:val="22"/>
-          <w:szCs w:val="22"/>
-        </w:rPr>
-        <w:t xml:space="preserve">Se socializa la plataforma de </w:t>
-      </w:r>
-      <w:proofErr w:type="spellStart"/>
-      <w:r>
-        <w:rPr>
-          <w:rFonts w:ascii="Arial" w:hAnsi="Arial" w:cs="Arial"/>
-          <w:sz w:val="22"/>
-          <w:szCs w:val="22"/>
-        </w:rPr>
-        <w:t>slang</w:t>
-      </w:r>
-      <w:proofErr w:type="spellEnd"/>
-      <w:r>
-        <w:rPr>
-          <w:rFonts w:ascii="Arial" w:hAnsi="Arial" w:cs="Arial"/>
-          <w:sz w:val="22"/>
-          <w:szCs w:val="22"/>
-        </w:rPr>
-        <w:t>, indicando que se deben realizar al menos 30 horas durante el submódulo.</w:t>
-      </w:r>
-    </w:p>
-    <w:p>
-      <w:pPr>
-        <w:pBdr>
-          <w:top w:val="single" w:sz="4" w:space="1" w:color="auto"/>
-          <w:left w:val="single" w:sz="4" w:space="0" w:color="auto"/>
-          <w:bottom w:val="single" w:sz="4" w:space="1" w:color="auto"/>
-          <w:right w:val="single" w:sz="4" w:space="4" w:color="auto"/>
-        </w:pBdr>
-        <w:spacing w:line="276" w:lineRule="auto"/>
-        <w:jc w:val="both"/>
-        <w:rPr>
-          <w:rFonts w:ascii="Arial" w:hAnsi="Arial" w:cs="Arial"/>
-          <w:sz w:val="22"/>
-          <w:szCs w:val="22"/>
-        </w:rPr>
-      </w:pPr>
-      <w:hyperlink r:id="rId17" w:history="1">
         <w:r>
           <w:rPr>
             <w:rStyle w:val="Hipervnculo"/>
@@ -5024,8 +5070,8 @@
       </w:pPr>
     </w:p>
     <w:sectPr>
-      <w:headerReference w:type="default" r:id="rId18"/>
-      <w:footerReference w:type="default" r:id="rId19"/>
+      <w:headerReference w:type="default" r:id="rId17"/>
+      <w:footerReference w:type="default" r:id="rId18"/>
       <w:pgSz w:w="12242" w:h="15842" w:code="1"/>
       <w:pgMar w:top="1134" w:right="902" w:bottom="1134" w:left="1418" w:header="851" w:footer="851" w:gutter="0"/>
       <w:cols w:space="720"/>
@@ -11477,6 +11523,7 @@
   <w:style w:type="character" w:default="1" w:styleId="Fuentedeprrafopredeter">
     <w:name w:val="Default Paragraph Font"/>
     <w:uiPriority w:val="1"/>
+    <w:semiHidden/>
     <w:unhideWhenUsed/>
   </w:style>
   <w:style w:type="table" w:default="1" w:styleId="Tablanormal">
@@ -11837,6 +11884,27 @@
       <w:lang w:eastAsia="es-ES"/>
     </w:rPr>
   </w:style>
+  <w:style w:type="character" w:styleId="Mencinsinresolver">
+    <w:name w:val="Unresolved Mention"/>
+    <w:basedOn w:val="Fuentedeprrafopredeter"/>
+    <w:uiPriority w:val="99"/>
+    <w:semiHidden/>
+    <w:unhideWhenUsed/>
+    <w:rsid w:val="00F60A91"/>
+    <w:rPr>
+      <w:color w:val="605E5C"/>
+      <w:shd w:val="clear" w:color="auto" w:fill="E1DFDD"/>
+    </w:rPr>
+  </w:style>
+  <w:style w:type="character" w:styleId="Hipervnculovisitado">
+    <w:name w:val="FollowedHyperlink"/>
+    <w:basedOn w:val="Fuentedeprrafopredeter"/>
+    <w:rsid w:val="00F60A91"/>
+    <w:rPr>
+      <w:color w:val="954F72" w:themeColor="followedHyperlink"/>
+      <w:u w:val="single"/>
+    </w:rPr>
+  </w:style>
 </w:styles>
 </file>
 
@@ -12136,7 +12204,12 @@
 </file>
 
 <file path=customXml/item1.xml><?xml version="1.0" encoding="utf-8"?>
-<b:Sources xmlns:b="http://schemas.openxmlformats.org/officeDocument/2006/bibliography" xmlns="http://schemas.openxmlformats.org/officeDocument/2006/bibliography" SelectedStyle="\APASixthEditionOfficeOnline.xsl" StyleName="APA" Version="6"/>
+<?mso-contentType ?>
+<FormTemplates xmlns="http://schemas.microsoft.com/sharepoint/v3/contenttype/forms">
+  <Display>DocumentLibraryForm</Display>
+  <Edit>DocumentLibraryForm</Edit>
+  <New>DocumentLibraryForm</New>
+</FormTemplates>
 </file>
 
 <file path=customXml/item2.xml><?xml version="1.0" encoding="utf-8"?>
@@ -12369,12 +12442,7 @@
 </file>
 
 <file path=customXml/item3.xml><?xml version="1.0" encoding="utf-8"?>
-<?mso-contentType ?>
-<FormTemplates xmlns="http://schemas.microsoft.com/sharepoint/v3/contenttype/forms">
-  <Display>DocumentLibraryForm</Display>
-  <Edit>DocumentLibraryForm</Edit>
-  <New>DocumentLibraryForm</New>
-</FormTemplates>
+<b:Sources xmlns:b="http://schemas.openxmlformats.org/officeDocument/2006/bibliography" xmlns="http://schemas.openxmlformats.org/officeDocument/2006/bibliography" SelectedStyle="\APASixthEditionOfficeOnline.xsl" StyleName="APA" Version="6"/>
 </file>
 
 <file path=customXml/item4.xml><?xml version="1.0" encoding="utf-8"?>
@@ -12389,9 +12457,9 @@
 </file>
 
 <file path=customXml/itemProps1.xml><?xml version="1.0" encoding="utf-8"?>
-<ds:datastoreItem xmlns:ds="http://schemas.openxmlformats.org/officeDocument/2006/customXml" ds:itemID="{719C53C8-6477-46F0-91B2-9F1066145A2E}">
+<ds:datastoreItem xmlns:ds="http://schemas.openxmlformats.org/officeDocument/2006/customXml" ds:itemID="{1A078964-D09C-44B4-8577-FC6AF74D9725}">
   <ds:schemaRefs>
-    <ds:schemaRef ds:uri="http://schemas.openxmlformats.org/officeDocument/2006/bibliography"/>
+    <ds:schemaRef ds:uri="http://schemas.microsoft.com/sharepoint/v3/contenttype/forms"/>
   </ds:schemaRefs>
 </ds:datastoreItem>
 </file>
@@ -12416,9 +12484,9 @@
 </file>
 
 <file path=customXml/itemProps3.xml><?xml version="1.0" encoding="utf-8"?>
-<ds:datastoreItem xmlns:ds="http://schemas.openxmlformats.org/officeDocument/2006/customXml" ds:itemID="{1A078964-D09C-44B4-8577-FC6AF74D9725}">
+<ds:datastoreItem xmlns:ds="http://schemas.openxmlformats.org/officeDocument/2006/customXml" ds:itemID="{719C53C8-6477-46F0-91B2-9F1066145A2E}">
   <ds:schemaRefs>
-    <ds:schemaRef ds:uri="http://schemas.microsoft.com/sharepoint/v3/contenttype/forms"/>
+    <ds:schemaRef ds:uri="http://schemas.openxmlformats.org/officeDocument/2006/bibliography"/>
   </ds:schemaRefs>
 </ds:datastoreItem>
 </file>

</xml_diff>

<commit_message>
feat: guia de la semana 2 y 3
</commit_message>
<xml_diff>
--- a/FTCOES-264 Pacto Pedagógico Front end 1.docx
+++ b/FTCOES-264 Pacto Pedagógico Front end 1.docx
@@ -2800,7 +2800,27 @@
             <w:sz w:val="22"/>
             <w:szCs w:val="22"/>
           </w:rPr>
-          <w:t>https://forms.office.com/r/9tSacbkRRx?origin=lprLink</w:t>
+          <w:t>https://forms.office.com/r/9tSacbkRRx?origin=l</w:t>
+        </w:r>
+        <w:r>
+          <w:rPr>
+            <w:rStyle w:val="Hipervnculo"/>
+            <w:rFonts w:ascii="Arial" w:hAnsi="Arial" w:cs="Arial"/>
+            <w:bCs/>
+            <w:sz w:val="22"/>
+            <w:szCs w:val="22"/>
+          </w:rPr>
+          <w:t>p</w:t>
+        </w:r>
+        <w:r>
+          <w:rPr>
+            <w:rStyle w:val="Hipervnculo"/>
+            <w:rFonts w:ascii="Arial" w:hAnsi="Arial" w:cs="Arial"/>
+            <w:bCs/>
+            <w:sz w:val="22"/>
+            <w:szCs w:val="22"/>
+          </w:rPr>
+          <w:t>rLink</w:t>
         </w:r>
       </w:hyperlink>
     </w:p>
@@ -12204,12 +12224,7 @@
 </file>
 
 <file path=customXml/item1.xml><?xml version="1.0" encoding="utf-8"?>
-<?mso-contentType ?>
-<FormTemplates xmlns="http://schemas.microsoft.com/sharepoint/v3/contenttype/forms">
-  <Display>DocumentLibraryForm</Display>
-  <Edit>DocumentLibraryForm</Edit>
-  <New>DocumentLibraryForm</New>
-</FormTemplates>
+<b:Sources xmlns:b="http://schemas.openxmlformats.org/officeDocument/2006/bibliography" xmlns="http://schemas.openxmlformats.org/officeDocument/2006/bibliography" SelectedStyle="\APASixthEditionOfficeOnline.xsl" StyleName="APA" Version="6"/>
 </file>
 
 <file path=customXml/item2.xml><?xml version="1.0" encoding="utf-8"?>
@@ -12442,7 +12457,12 @@
 </file>
 
 <file path=customXml/item3.xml><?xml version="1.0" encoding="utf-8"?>
-<b:Sources xmlns:b="http://schemas.openxmlformats.org/officeDocument/2006/bibliography" xmlns="http://schemas.openxmlformats.org/officeDocument/2006/bibliography" SelectedStyle="\APASixthEditionOfficeOnline.xsl" StyleName="APA" Version="6"/>
+<?mso-contentType ?>
+<FormTemplates xmlns="http://schemas.microsoft.com/sharepoint/v3/contenttype/forms">
+  <Display>DocumentLibraryForm</Display>
+  <Edit>DocumentLibraryForm</Edit>
+  <New>DocumentLibraryForm</New>
+</FormTemplates>
 </file>
 
 <file path=customXml/item4.xml><?xml version="1.0" encoding="utf-8"?>
@@ -12457,9 +12477,9 @@
 </file>
 
 <file path=customXml/itemProps1.xml><?xml version="1.0" encoding="utf-8"?>
-<ds:datastoreItem xmlns:ds="http://schemas.openxmlformats.org/officeDocument/2006/customXml" ds:itemID="{1A078964-D09C-44B4-8577-FC6AF74D9725}">
+<ds:datastoreItem xmlns:ds="http://schemas.openxmlformats.org/officeDocument/2006/customXml" ds:itemID="{719C53C8-6477-46F0-91B2-9F1066145A2E}">
   <ds:schemaRefs>
-    <ds:schemaRef ds:uri="http://schemas.microsoft.com/sharepoint/v3/contenttype/forms"/>
+    <ds:schemaRef ds:uri="http://schemas.openxmlformats.org/officeDocument/2006/bibliography"/>
   </ds:schemaRefs>
 </ds:datastoreItem>
 </file>
@@ -12484,9 +12504,9 @@
 </file>
 
 <file path=customXml/itemProps3.xml><?xml version="1.0" encoding="utf-8"?>
-<ds:datastoreItem xmlns:ds="http://schemas.openxmlformats.org/officeDocument/2006/customXml" ds:itemID="{719C53C8-6477-46F0-91B2-9F1066145A2E}">
+<ds:datastoreItem xmlns:ds="http://schemas.openxmlformats.org/officeDocument/2006/customXml" ds:itemID="{1A078964-D09C-44B4-8577-FC6AF74D9725}">
   <ds:schemaRefs>
-    <ds:schemaRef ds:uri="http://schemas.openxmlformats.org/officeDocument/2006/bibliography"/>
+    <ds:schemaRef ds:uri="http://schemas.microsoft.com/sharepoint/v3/contenttype/forms"/>
   </ds:schemaRefs>
 </ds:datastoreItem>
 </file>

</xml_diff>